<commit_message>
remove tracl changes from apply doc
</commit_message>
<xml_diff>
--- a/public/GardenHillFund_Application_20130714.docx
+++ b/public/GardenHillFund_Application_20130714.docx
@@ -7,187 +7,50 @@
       <w:pPr>
         <w:pStyle w:val="normal0"/>
         <w:rPr>
-          <w:ins w:id="0" w:author="David Grant" w:date="2013-07-11T15:53:00Z"/>
           <w:i/>
-          <w:rPrChange w:id="1" w:author="David Grant" w:date="2013-07-11T15:56:00Z">
-            <w:rPr>
-              <w:ins w:id="2" w:author="David Grant" w:date="2013-07-11T15:53:00Z"/>
-            </w:rPr>
-          </w:rPrChange>
         </w:rPr>
       </w:pPr>
-      <w:bookmarkStart w:id="3" w:name="h.gjdgxs" w:colFirst="0" w:colLast="0"/>
-      <w:bookmarkStart w:id="4" w:name="_GoBack"/>
-      <w:bookmarkEnd w:id="3"/>
-      <w:bookmarkEnd w:id="4"/>
-      <w:ins w:id="5" w:author="David Grant" w:date="2013-07-11T15:52:00Z">
-        <w:r>
-          <w:rPr>
-            <w:i/>
-            <w:rPrChange w:id="6" w:author="David Grant" w:date="2013-07-11T15:56:00Z">
-              <w:rPr/>
-            </w:rPrChange>
-          </w:rPr>
-          <w:t xml:space="preserve">Dear Applicant: We are working on a </w:t>
-        </w:r>
-      </w:ins>
-      <w:ins w:id="7" w:author="David Grant" w:date="2013-07-11T15:53:00Z">
-        <w:r>
-          <w:rPr>
-            <w:i/>
-            <w:rPrChange w:id="8" w:author="David Grant" w:date="2013-07-11T15:56:00Z">
-              <w:rPr/>
-            </w:rPrChange>
-          </w:rPr>
-          <w:t>version of this form that you can fill out on-line.  In the meantime, please create a Word document as your proposal and give us the following information</w:t>
-        </w:r>
-      </w:ins>
-      <w:ins w:id="9" w:author="David Grant" w:date="2013-07-11T15:55:00Z">
-        <w:r>
-          <w:rPr>
-            <w:i/>
-            <w:rPrChange w:id="10" w:author="David Grant" w:date="2013-07-11T15:56:00Z">
-              <w:rPr/>
-            </w:rPrChange>
-          </w:rPr>
-          <w:t xml:space="preserve"> and answers</w:t>
-        </w:r>
-      </w:ins>
-      <w:ins w:id="11" w:author="David Grant" w:date="2013-07-11T15:53:00Z">
-        <w:r>
-          <w:rPr>
-            <w:i/>
-            <w:rPrChange w:id="12" w:author="David Grant" w:date="2013-07-11T15:56:00Z">
-              <w:rPr/>
-            </w:rPrChange>
-          </w:rPr>
-          <w:t xml:space="preserve">.  Please send the </w:t>
-        </w:r>
-      </w:ins>
-      <w:ins w:id="13" w:author="David Grant" w:date="2013-07-11T15:57:00Z">
-        <w:r>
-          <w:rPr>
-            <w:i/>
-          </w:rPr>
-          <w:t xml:space="preserve">completed </w:t>
-        </w:r>
-      </w:ins>
-      <w:ins w:id="14" w:author="David Grant" w:date="2013-07-11T15:53:00Z">
-        <w:r>
-          <w:rPr>
-            <w:i/>
-            <w:rPrChange w:id="15" w:author="David Grant" w:date="2013-07-11T15:56:00Z">
-              <w:rPr/>
-            </w:rPrChange>
-          </w:rPr>
-          <w:t>proposal to</w:t>
-        </w:r>
-      </w:ins>
-      <w:ins w:id="16" w:author="David Grant" w:date="2013-07-11T15:55:00Z">
-        <w:r>
-          <w:rPr>
-            <w:i/>
-            <w:rPrChange w:id="17" w:author="David Grant" w:date="2013-07-11T15:56:00Z">
-              <w:rPr/>
-            </w:rPrChange>
-          </w:rPr>
-          <w:t xml:space="preserve"> </w:t>
-        </w:r>
-        <w:r>
-          <w:rPr>
-            <w:i/>
-            <w:rPrChange w:id="18" w:author="David Grant" w:date="2013-07-11T15:56:00Z">
-              <w:rPr/>
-            </w:rPrChange>
-          </w:rPr>
-          <w:fldChar w:fldCharType="begin"/>
-        </w:r>
-        <w:r>
-          <w:rPr>
-            <w:i/>
-            <w:rPrChange w:id="19" w:author="David Grant" w:date="2013-07-11T15:56:00Z">
-              <w:rPr/>
-            </w:rPrChange>
-          </w:rPr>
-          <w:instrText xml:space="preserve"> HYPERLINK "mailto:GardenHillFund@mountainschool.org" </w:instrText>
-        </w:r>
-        <w:r>
-          <w:rPr>
-            <w:i/>
-            <w:rPrChange w:id="20" w:author="David Grant" w:date="2013-07-11T15:56:00Z">
-              <w:rPr/>
-            </w:rPrChange>
-          </w:rPr>
-          <w:fldChar w:fldCharType="separate"/>
-        </w:r>
+      <w:bookmarkStart w:id="0" w:name="h.gjdgxs" w:colFirst="0" w:colLast="0"/>
+      <w:bookmarkEnd w:id="0"/>
+      <w:r>
+        <w:rPr>
+          <w:i/>
+        </w:rPr>
+        <w:t xml:space="preserve">Dear Applicant: We are working on a version of this form that you can fill out on-line.  In the meantime, please create a Word document as your proposal and give us the following information and answers.  Please send the </w:t>
+      </w:r>
+      <w:r>
+        <w:rPr>
+          <w:i/>
+        </w:rPr>
+        <w:t xml:space="preserve">completed </w:t>
+      </w:r>
+      <w:r>
+        <w:rPr>
+          <w:i/>
+        </w:rPr>
+        <w:t xml:space="preserve">proposal to </w:t>
+      </w:r>
+      <w:hyperlink r:id="rId5" w:history="1">
         <w:r>
           <w:rPr>
             <w:rStyle w:val="Hyperlink"/>
             <w:i/>
-            <w:rPrChange w:id="21" w:author="David Grant" w:date="2013-07-11T15:56:00Z">
-              <w:rPr>
-                <w:rStyle w:val="Hyperlink"/>
-              </w:rPr>
-            </w:rPrChange>
           </w:rPr>
           <w:t>GardenHillFund@mountainschool.org</w:t>
         </w:r>
-        <w:r>
-          <w:rPr>
-            <w:i/>
-            <w:rPrChange w:id="22" w:author="David Grant" w:date="2013-07-11T15:56:00Z">
-              <w:rPr/>
-            </w:rPrChange>
-          </w:rPr>
-          <w:fldChar w:fldCharType="end"/>
-        </w:r>
-        <w:r>
-          <w:rPr>
-            <w:i/>
-            <w:rPrChange w:id="23" w:author="David Grant" w:date="2013-07-11T15:56:00Z">
-              <w:rPr/>
-            </w:rPrChange>
-          </w:rPr>
-          <w:t xml:space="preserve">.  </w:t>
-        </w:r>
-      </w:ins>
-      <w:ins w:id="24" w:author="David Grant" w:date="2013-07-11T15:57:00Z">
-        <w:r>
-          <w:rPr>
-            <w:i/>
-          </w:rPr>
-          <w:t xml:space="preserve"> </w:t>
-        </w:r>
-      </w:ins>
-      <w:ins w:id="25" w:author="David Grant" w:date="2013-07-11T15:58:00Z">
-        <w:r>
-          <w:rPr>
-            <w:i/>
-          </w:rPr>
-          <w:t>Best wishes from the Alumni Committee</w:t>
-        </w:r>
-      </w:ins>
-    </w:p>
-    <w:p>
-      <w:pPr>
-        <w:pStyle w:val="normal0"/>
+      </w:hyperlink>
+      <w:r>
         <w:rPr>
-          <w:del w:id="26" w:author="David Grant" w:date="2013-07-11T15:52:00Z"/>
+          <w:i/>
         </w:rPr>
-      </w:pPr>
-      <w:del w:id="27" w:author="David Grant" w:date="2013-07-11T15:52:00Z">
-        <w:r>
-          <w:delText>Proposal Questions:</w:delText>
-        </w:r>
-      </w:del>
-    </w:p>
-    <w:p>
-      <w:pPr>
-        <w:pStyle w:val="normal0"/>
+        <w:t xml:space="preserve">.  </w:t>
+      </w:r>
+      <w:r>
         <w:rPr>
-          <w:del w:id="28" w:author="David Grant" w:date="2013-07-11T15:56:00Z"/>
+          <w:i/>
         </w:rPr>
-      </w:pPr>
+        <w:t xml:space="preserve"> Best wishes from the Alumni Committee</w:t>
+      </w:r>
     </w:p>
     <w:p>
       <w:pPr>
@@ -220,6 +83,8 @@
       <w:r>
         <w:t>Email Address:</w:t>
       </w:r>
+      <w:bookmarkStart w:id="1" w:name="_GoBack"/>
+      <w:bookmarkEnd w:id="1"/>
     </w:p>
     <w:p>
       <w:pPr>

</xml_diff>